<commit_message>
reference and improve on ubuntu cloud init template
</commit_message>
<xml_diff>
--- a/23 - R710 Proxmox Hashicorp Packer and Ansible - FULL STACK.docx
+++ b/23 - R710 Proxmox Hashicorp Packer and Ansible - FULL STACK.docx
@@ -149,12 +149,7 @@
         <w:t xml:space="preserve"> Packer</w:t>
       </w:r>
       <w:r>
-        <w:t xml:space="preserve"> </w:t>
-      </w:r>
-      <w:bookmarkStart w:id="0" w:name="_GoBack"/>
-      <w:bookmarkEnd w:id="0"/>
-      <w:r>
-        <w:t>&amp;make</w:t>
+        <w:t xml:space="preserve"> &amp;make</w:t>
       </w:r>
       <w:r>
         <w:t>:</w:t>
@@ -949,7 +944,15 @@
         <w:t>create-template.sh</w:t>
       </w:r>
       <w:r>
-        <w:t>”, do the following:</w:t>
+        <w:t>”, do the following</w:t>
+      </w:r>
+      <w:r>
+        <w:t xml:space="preserve"> (this file is in directory Ubuntu-2004-cloudinit-templates)</w:t>
+      </w:r>
+      <w:bookmarkStart w:id="0" w:name="_GoBack"/>
+      <w:bookmarkEnd w:id="0"/>
+      <w:r>
+        <w:t>:</w:t>
       </w:r>
       <w:r>
         <w:br/>
@@ -1006,6 +1009,12 @@
         <w:rPr>
           <w:b/>
         </w:rPr>
+        <w:t>1</w:t>
+      </w:r>
+      <w:r>
+        <w:rPr>
+          <w:b/>
+        </w:rPr>
         <w:t>.sh</w:t>
       </w:r>
     </w:p>
@@ -2814,6 +2823,154 @@
           <w:sz w:val="16"/>
           <w:szCs w:val="16"/>
         </w:rPr>
+        <w:t>try</w:t>
+      </w:r>
+      <w:proofErr w:type="gramEnd"/>
+      <w:r>
+        <w:rPr>
+          <w:rFonts w:ascii="Courier New" w:hAnsi="Courier New" w:cs="Courier New"/>
+          <w:sz w:val="16"/>
+          <w:szCs w:val="16"/>
+        </w:rPr>
+        <w:t xml:space="preserve"> to make </w:t>
+      </w:r>
+      <w:proofErr w:type="spellStart"/>
+      <w:r>
+        <w:rPr>
+          <w:rFonts w:ascii="Courier New" w:hAnsi="Courier New" w:cs="Courier New"/>
+          <w:sz w:val="16"/>
+          <w:szCs w:val="16"/>
+        </w:rPr>
+        <w:t>eavh</w:t>
+      </w:r>
+      <w:proofErr w:type="spellEnd"/>
+      <w:r>
+        <w:rPr>
+          <w:rFonts w:ascii="Courier New" w:hAnsi="Courier New" w:cs="Courier New"/>
+          <w:sz w:val="16"/>
+          <w:szCs w:val="16"/>
+        </w:rPr>
+        <w:t xml:space="preserve"> VM have a different 'machine-id'</w:t>
+      </w:r>
+    </w:p>
+    <w:p>
+      <w:pPr>
+        <w:pStyle w:val="ListParagraph"/>
+        <w:rPr>
+          <w:rFonts w:ascii="Courier New" w:hAnsi="Courier New" w:cs="Courier New"/>
+          <w:sz w:val="16"/>
+          <w:szCs w:val="16"/>
+        </w:rPr>
+      </w:pPr>
+      <w:proofErr w:type="spellStart"/>
+      <w:proofErr w:type="gramStart"/>
+      <w:r>
+        <w:rPr>
+          <w:rFonts w:ascii="Courier New" w:hAnsi="Courier New" w:cs="Courier New"/>
+          <w:sz w:val="16"/>
+          <w:szCs w:val="16"/>
+        </w:rPr>
+        <w:t>virt</w:t>
+      </w:r>
+      <w:proofErr w:type="spellEnd"/>
+      <w:r>
+        <w:rPr>
+          <w:rFonts w:ascii="Courier New" w:hAnsi="Courier New" w:cs="Courier New"/>
+          <w:sz w:val="16"/>
+          <w:szCs w:val="16"/>
+        </w:rPr>
+        <w:t>-</w:t>
+      </w:r>
+      <w:proofErr w:type="gramEnd"/>
+      <w:r>
+        <w:rPr>
+          <w:rFonts w:ascii="Courier New" w:hAnsi="Courier New" w:cs="Courier New"/>
+          <w:sz w:val="16"/>
+          <w:szCs w:val="16"/>
+        </w:rPr>
+        <w:t>customize -a ${</w:t>
+      </w:r>
+      <w:proofErr w:type="spellStart"/>
+      <w:r>
+        <w:rPr>
+          <w:rFonts w:ascii="Courier New" w:hAnsi="Courier New" w:cs="Courier New"/>
+          <w:sz w:val="16"/>
+          <w:szCs w:val="16"/>
+        </w:rPr>
+        <w:t>image_name</w:t>
+      </w:r>
+      <w:proofErr w:type="spellEnd"/>
+      <w:r>
+        <w:rPr>
+          <w:rFonts w:ascii="Courier New" w:hAnsi="Courier New" w:cs="Courier New"/>
+          <w:sz w:val="16"/>
+          <w:szCs w:val="16"/>
+        </w:rPr>
+        <w:t>} --run-command 'truncate -s 0 /</w:t>
+      </w:r>
+      <w:proofErr w:type="spellStart"/>
+      <w:r>
+        <w:rPr>
+          <w:rFonts w:ascii="Courier New" w:hAnsi="Courier New" w:cs="Courier New"/>
+          <w:sz w:val="16"/>
+          <w:szCs w:val="16"/>
+        </w:rPr>
+        <w:t>etc</w:t>
+      </w:r>
+      <w:proofErr w:type="spellEnd"/>
+      <w:r>
+        <w:rPr>
+          <w:rFonts w:ascii="Courier New" w:hAnsi="Courier New" w:cs="Courier New"/>
+          <w:sz w:val="16"/>
+          <w:szCs w:val="16"/>
+        </w:rPr>
+        <w:t>/machine-id'</w:t>
+      </w:r>
+    </w:p>
+    <w:p>
+      <w:pPr>
+        <w:pStyle w:val="ListParagraph"/>
+        <w:rPr>
+          <w:rFonts w:ascii="Courier New" w:hAnsi="Courier New" w:cs="Courier New"/>
+          <w:sz w:val="16"/>
+          <w:szCs w:val="16"/>
+        </w:rPr>
+      </w:pPr>
+    </w:p>
+    <w:p>
+      <w:pPr>
+        <w:pStyle w:val="ListParagraph"/>
+        <w:rPr>
+          <w:rFonts w:ascii="Courier New" w:hAnsi="Courier New" w:cs="Courier New"/>
+          <w:sz w:val="16"/>
+          <w:szCs w:val="16"/>
+        </w:rPr>
+      </w:pPr>
+    </w:p>
+    <w:p>
+      <w:pPr>
+        <w:pStyle w:val="ListParagraph"/>
+        <w:rPr>
+          <w:rFonts w:ascii="Courier New" w:hAnsi="Courier New" w:cs="Courier New"/>
+          <w:sz w:val="16"/>
+          <w:szCs w:val="16"/>
+        </w:rPr>
+      </w:pPr>
+      <w:r>
+        <w:rPr>
+          <w:rFonts w:ascii="Courier New" w:hAnsi="Courier New" w:cs="Courier New"/>
+          <w:sz w:val="16"/>
+          <w:szCs w:val="16"/>
+        </w:rPr>
+        <w:t xml:space="preserve"># </w:t>
+      </w:r>
+      <w:proofErr w:type="gramStart"/>
+      <w:r>
+        <w:rPr>
+          <w:rFonts w:ascii="Courier New" w:hAnsi="Courier New" w:cs="Courier New"/>
+          <w:sz w:val="16"/>
+          <w:szCs w:val="16"/>
+        </w:rPr>
         <w:t>Create</w:t>
       </w:r>
       <w:proofErr w:type="gramEnd"/>
@@ -3038,6 +3195,7 @@
           <w:sz w:val="16"/>
           <w:szCs w:val="16"/>
         </w:rPr>
+        <w:lastRenderedPageBreak/>
         <w:t>template_storage</w:t>
       </w:r>
       <w:proofErr w:type="spellEnd"/>
@@ -3253,7 +3411,6 @@
           <w:sz w:val="16"/>
           <w:szCs w:val="16"/>
         </w:rPr>
-        <w:lastRenderedPageBreak/>
         <w:t>qm</w:t>
       </w:r>
       <w:proofErr w:type="spellEnd"/>
@@ -4008,7 +4165,13 @@
         <w:rPr>
           <w:b/>
         </w:rPr>
-        <w:t>./create-template.sh</w:t>
+        <w:t>./c1</w:t>
+      </w:r>
+      <w:r>
+        <w:rPr>
+          <w:b/>
+        </w:rPr>
+        <w:t>.sh</w:t>
       </w:r>
       <w:r>
         <w:rPr>
@@ -4088,13 +4251,11 @@
       </w:r>
       <w:proofErr w:type="spellEnd"/>
       <w:r>
-        <w:t xml:space="preserve">” for </w:t>
-      </w:r>
-      <w:proofErr w:type="spellStart"/>
-      <w:r>
-        <w:t>othe</w:t>
-      </w:r>
-      <w:proofErr w:type="spellEnd"/>
+        <w:t>” for othe</w:t>
+      </w:r>
+      <w:r>
+        <w:t>r</w:t>
+      </w:r>
       <w:r>
         <w:t xml:space="preserve"> parts of setup like getting the </w:t>
       </w:r>
@@ -4326,6 +4487,9 @@
       </w:r>
       <w:r>
         <w:br/>
+      </w:r>
+      <w:r>
+        <w:lastRenderedPageBreak/>
         <w:t>Observe the ne</w:t>
       </w:r>
       <w:r>
@@ -4376,7 +4540,6 @@
         </w:numPr>
       </w:pPr>
       <w:r>
-        <w:lastRenderedPageBreak/>
         <w:t>Then do:</w:t>
       </w:r>
       <w:r>
@@ -4778,7 +4941,11 @@
       </w:r>
       <w:proofErr w:type="spellEnd"/>
       <w:r>
-        <w:t xml:space="preserve"> during the Packer creation of the different templates:</w:t>
+        <w:t xml:space="preserve"> during </w:t>
+      </w:r>
+      <w:r>
+        <w:lastRenderedPageBreak/>
+        <w:t>the Packer creation of the different templates:</w:t>
       </w:r>
       <w:r>
         <w:br/>
@@ -4798,7 +4965,6 @@
         <w:br/>
       </w:r>
       <w:r>
-        <w:lastRenderedPageBreak/>
         <w:br/>
       </w:r>
       <w:proofErr w:type="spellStart"/>

</xml_diff>